<commit_message>
Added rest of the required number of props
</commit_message>
<xml_diff>
--- a/Source.docx
+++ b/Source.docx
@@ -82,6 +82,76 @@
       </w:hyperlink>
     </w:p>
     <w:p>
+      <w:r>
+        <w:t xml:space="preserve">Retro Furniture: </w:t>
+      </w:r>
+      <w:hyperlink r:id="rId9" w:history="1">
+        <w:r>
+          <w:rPr>
+            <w:rStyle w:val="Hyperlink"/>
+          </w:rPr>
+          <w:t>https://assetstore.unity.com/packages/3d/props/furniture/retro-furniture-83306</w:t>
+        </w:r>
+      </w:hyperlink>
+      <w:r>
+        <w:t xml:space="preserve"> </w:t>
+      </w:r>
+    </w:p>
+    <w:p>
+      <w:r>
+        <w:t xml:space="preserve">Door Free Pack </w:t>
+      </w:r>
+      <w:proofErr w:type="spellStart"/>
+      <w:r>
+        <w:t>Aferar</w:t>
+      </w:r>
+      <w:proofErr w:type="spellEnd"/>
+      <w:r>
+        <w:t xml:space="preserve">: </w:t>
+      </w:r>
+      <w:hyperlink r:id="rId10" w:history="1">
+        <w:r>
+          <w:rPr>
+            <w:rStyle w:val="Hyperlink"/>
+          </w:rPr>
+          <w:t>https://assetstore.unity.com/packages/3d/props/interior/door-free-pack-aferar-148411</w:t>
+        </w:r>
+      </w:hyperlink>
+      <w:r>
+        <w:t xml:space="preserve"> </w:t>
+      </w:r>
+    </w:p>
+    <w:p>
+      <w:r>
+        <w:t xml:space="preserve">Classic Picture Frame: </w:t>
+      </w:r>
+      <w:hyperlink r:id="rId11" w:history="1">
+        <w:r>
+          <w:rPr>
+            <w:rStyle w:val="Hyperlink"/>
+          </w:rPr>
+          <w:t>https://assetstore.unity.com/packages/3d/props/furniture/classic-picture-frame-59038</w:t>
+        </w:r>
+      </w:hyperlink>
+      <w:r>
+        <w:t xml:space="preserve"> </w:t>
+      </w:r>
+    </w:p>
+    <w:p>
+      <w:r>
+        <w:t xml:space="preserve">Free Homewares Asset Pack: </w:t>
+      </w:r>
+      <w:hyperlink r:id="rId12" w:history="1">
+        <w:r>
+          <w:rPr>
+            <w:rStyle w:val="Hyperlink"/>
+          </w:rPr>
+          <w:t>https://assetstore.unity.com/packages/3d/props/free-homewares-asset-pack-142878</w:t>
+        </w:r>
+      </w:hyperlink>
+      <w:r>
+        <w:t xml:space="preserve"> </w:t>
+      </w:r>
       <w:bookmarkStart w:id="0" w:name="_GoBack"/>
       <w:bookmarkEnd w:id="0"/>
     </w:p>
@@ -112,7 +182,7 @@
       </w:pPr>
     </w:pPrDefault>
   </w:docDefaults>
-  <w:latentStyles w:defLockedState="0" w:defUIPriority="99" w:defSemiHidden="0" w:defUnhideWhenUsed="0" w:defQFormat="0" w:count="376">
+  <w:latentStyles w:defLockedState="0" w:defUIPriority="99" w:defSemiHidden="0" w:defUnhideWhenUsed="0" w:defQFormat="0" w:count="377">
     <w:lsdException w:name="Normal" w:uiPriority="0" w:qFormat="1"/>
     <w:lsdException w:name="heading 1" w:uiPriority="9" w:qFormat="1"/>
     <w:lsdException w:name="heading 2" w:semiHidden="1" w:uiPriority="9" w:unhideWhenUsed="1" w:qFormat="1"/>
@@ -218,7 +288,6 @@
     <w:lsdException w:name="HTML Sample" w:semiHidden="1" w:unhideWhenUsed="1"/>
     <w:lsdException w:name="HTML Typewriter" w:semiHidden="1" w:unhideWhenUsed="1"/>
     <w:lsdException w:name="HTML Variable" w:semiHidden="1" w:unhideWhenUsed="1"/>
-    <w:lsdException w:name="Normal Table" w:semiHidden="1" w:unhideWhenUsed="1"/>
     <w:lsdException w:name="annotation subject" w:semiHidden="1" w:unhideWhenUsed="1"/>
     <w:lsdException w:name="No List" w:semiHidden="1" w:unhideWhenUsed="1"/>
     <w:lsdException w:name="Outline List 1" w:semiHidden="1" w:unhideWhenUsed="1"/>
@@ -265,10 +334,8 @@
     <w:lsdException w:name="Table Subtle 2" w:semiHidden="1" w:unhideWhenUsed="1"/>
     <w:lsdException w:name="Table Web 1" w:semiHidden="1" w:unhideWhenUsed="1"/>
     <w:lsdException w:name="Table Web 2" w:semiHidden="1" w:unhideWhenUsed="1"/>
-    <w:lsdException w:name="Table Web 3" w:semiHidden="1" w:unhideWhenUsed="1"/>
     <w:lsdException w:name="Balloon Text" w:semiHidden="1" w:unhideWhenUsed="1"/>
     <w:lsdException w:name="Table Grid" w:uiPriority="39"/>
-    <w:lsdException w:name="Table Theme" w:semiHidden="1" w:unhideWhenUsed="1"/>
     <w:lsdException w:name="Placeholder Text" w:semiHidden="1"/>
     <w:lsdException w:name="No Spacing" w:uiPriority="1" w:qFormat="1"/>
     <w:lsdException w:name="Light Shading" w:uiPriority="60"/>
@@ -489,6 +556,7 @@
     <w:lsdException w:name="Hashtag" w:semiHidden="1" w:unhideWhenUsed="1"/>
     <w:lsdException w:name="Unresolved Mention" w:semiHidden="1" w:unhideWhenUsed="1"/>
     <w:lsdException w:name="Smart Link" w:semiHidden="1" w:unhideWhenUsed="1"/>
+    <w:lsdException w:name="Smart Link Error" w:semiHidden="1" w:unhideWhenUsed="1"/>
   </w:latentStyles>
   <w:style w:type="paragraph" w:default="1" w:styleId="Normal">
     <w:name w:val="Normal"/>
@@ -497,6 +565,7 @@
   <w:style w:type="character" w:default="1" w:styleId="DefaultParagraphFont">
     <w:name w:val="Default Paragraph Font"/>
     <w:uiPriority w:val="1"/>
+    <w:semiHidden/>
     <w:unhideWhenUsed/>
   </w:style>
   <w:style w:type="table" w:default="1" w:styleId="TableNormal">

</xml_diff>